<commit_message>
Aggiornamento di tutti i requisiti
</commit_message>
<xml_diff>
--- a/Tabelle e requisiti funzionali.docx
+++ b/Tabelle e requisiti funzionali.docx
@@ -149,9 +149,8 @@
                                     <w:alias w:val="Data"/>
                                     <w:tag w:val=""/>
                                     <w:id w:val="-650599894"/>
-                                    <w:showingPlcHdr/>
                                     <w:dataBinding w:prefixMappings="xmlns:ns0='http://schemas.microsoft.com/office/2006/coverPageProps' " w:xpath="/ns0:CoverPageProperties[1]/ns0:PublishDate[1]" w:storeItemID="{55AF091B-3C7A-41E3-B477-F2FDAA23CFDA}"/>
-                                    <w:date>
+                                    <w:date w:fullDate="2018-10-16T00:00:00Z">
                                       <w:dateFormat w:val="dd/MM/yyyy"/>
                                       <w:lid w:val="it-IT"/>
                                       <w:storeMappedDataAs w:val="dateTime"/>
@@ -176,7 +175,7 @@
                                           <w:sz w:val="28"/>
                                           <w:szCs w:val="28"/>
                                         </w:rPr>
-                                        <w:t>[Data]</w:t>
+                                        <w:t>16/10/2018</w:t>
                                       </w:r>
                                     </w:p>
                                   </w:sdtContent>
@@ -3463,9 +3462,8 @@
                               <w:alias w:val="Data"/>
                               <w:tag w:val=""/>
                               <w:id w:val="-650599894"/>
-                              <w:showingPlcHdr/>
                               <w:dataBinding w:prefixMappings="xmlns:ns0='http://schemas.microsoft.com/office/2006/coverPageProps' " w:xpath="/ns0:CoverPageProperties[1]/ns0:PublishDate[1]" w:storeItemID="{55AF091B-3C7A-41E3-B477-F2FDAA23CFDA}"/>
-                              <w:date>
+                              <w:date w:fullDate="2018-10-16T00:00:00Z">
                                 <w:dateFormat w:val="dd/MM/yyyy"/>
                                 <w:lid w:val="it-IT"/>
                                 <w:storeMappedDataAs w:val="dateTime"/>
@@ -3490,7 +3488,7 @@
                                     <w:sz w:val="28"/>
                                     <w:szCs w:val="28"/>
                                   </w:rPr>
-                                  <w:t>[Data]</w:t>
+                                  <w:t>16/10/2018</w:t>
                                 </w:r>
                               </w:p>
                             </w:sdtContent>
@@ -3903,18 +3901,8 @@
                                         <w:sz w:val="36"/>
                                         <w:szCs w:val="36"/>
                                       </w:rPr>
-                                      <w:t xml:space="preserve">Progettazione </w:t>
+                                      <w:t>Progettazione DataBase</w:t>
                                     </w:r>
-                                    <w:proofErr w:type="spellStart"/>
-                                    <w:r>
-                                      <w:rPr>
-                                        <w:color w:val="404040" w:themeColor="text1" w:themeTint="BF"/>
-                                        <w:sz w:val="36"/>
-                                        <w:szCs w:val="36"/>
-                                      </w:rPr>
-                                      <w:t>DataBase</w:t>
-                                    </w:r>
-                                    <w:proofErr w:type="spellEnd"/>
                                   </w:sdtContent>
                                 </w:sdt>
                               </w:p>
@@ -4010,18 +3998,8 @@
                                   <w:sz w:val="36"/>
                                   <w:szCs w:val="36"/>
                                 </w:rPr>
-                                <w:t xml:space="preserve">Progettazione </w:t>
+                                <w:t>Progettazione DataBase</w:t>
                               </w:r>
-                              <w:proofErr w:type="spellStart"/>
-                              <w:r>
-                                <w:rPr>
-                                  <w:color w:val="404040" w:themeColor="text1" w:themeTint="BF"/>
-                                  <w:sz w:val="36"/>
-                                  <w:szCs w:val="36"/>
-                                </w:rPr>
-                                <w:t>DataBase</w:t>
-                              </w:r>
-                              <w:proofErr w:type="spellEnd"/>
                             </w:sdtContent>
                           </w:sdt>
                         </w:p>
@@ -4086,7 +4064,7 @@
       </w:pPr>
       <w:r>
         <w:lastRenderedPageBreak/>
-        <w:t>Tabelle</w:t>
+        <w:t>Divisione Step</w:t>
       </w:r>
     </w:p>
     <w:p/>
@@ -4739,10 +4717,7 @@
         <w:t>.</w:t>
       </w:r>
       <w:r>
-        <w:t xml:space="preserve"> </w:t>
-      </w:r>
-      <w:r>
-        <w:t>Anagrafica</w:t>
+        <w:t xml:space="preserve"> Anagrafica</w:t>
       </w:r>
     </w:p>
     <w:p/>
@@ -4787,7 +4762,6 @@
           <w:numId w:val="4"/>
         </w:numPr>
       </w:pPr>
-      <w:proofErr w:type="spellStart"/>
       <w:r>
         <w:t>Indirizzo</w:t>
       </w:r>
@@ -4803,7 +4777,6 @@
           <w:numId w:val="4"/>
         </w:numPr>
       </w:pPr>
-      <w:proofErr w:type="spellEnd"/>
       <w:r>
         <w:t>Cap, Città, Prov.</w:t>
       </w:r>
@@ -5058,8 +5031,6 @@
           <w:numId w:val="9"/>
         </w:numPr>
       </w:pPr>
-      <w:bookmarkStart w:id="0" w:name="_GoBack"/>
-      <w:bookmarkEnd w:id="0"/>
       <w:r>
         <w:rPr>
           <w:rStyle w:val="Titolo2Carattere"/>
@@ -5556,6 +5527,701 @@
     </w:p>
     <w:p/>
     <w:p/>
+    <w:p/>
+    <w:p/>
+    <w:p/>
+    <w:p>
+      <w:pPr>
+        <w:pStyle w:val="Titolo2"/>
+        <w:numPr>
+          <w:ilvl w:val="0"/>
+          <w:numId w:val="9"/>
+        </w:numPr>
+      </w:pPr>
+      <w:r>
+        <w:lastRenderedPageBreak/>
+        <w:t>Gestione corsi</w:t>
+      </w:r>
+    </w:p>
+    <w:p/>
+    <w:p>
+      <w:pPr>
+        <w:pStyle w:val="Titolo2"/>
+        <w:numPr>
+          <w:ilvl w:val="1"/>
+          <w:numId w:val="9"/>
+        </w:numPr>
+      </w:pPr>
+      <w:r>
+        <w:t xml:space="preserve"> Tabelle</w:t>
+      </w:r>
+    </w:p>
+    <w:p>
+      <w:pPr>
+        <w:ind w:firstLine="708"/>
+      </w:pPr>
+    </w:p>
+    <w:p>
+      <w:pPr>
+        <w:ind w:firstLine="708"/>
+      </w:pPr>
+      <w:r>
+        <w:t>Disciplina:</w:t>
+      </w:r>
+    </w:p>
+    <w:p>
+      <w:pPr>
+        <w:pStyle w:val="Paragrafoelenco"/>
+        <w:numPr>
+          <w:ilvl w:val="0"/>
+          <w:numId w:val="4"/>
+        </w:numPr>
+      </w:pPr>
+      <w:r>
+        <w:t>Nome;</w:t>
+      </w:r>
+    </w:p>
+    <w:p>
+      <w:pPr>
+        <w:pStyle w:val="Paragrafoelenco"/>
+        <w:numPr>
+          <w:ilvl w:val="0"/>
+          <w:numId w:val="4"/>
+        </w:numPr>
+      </w:pPr>
+      <w:r>
+        <w:t>Id Disciplina.</w:t>
+      </w:r>
+    </w:p>
+    <w:p>
+      <w:pPr>
+        <w:ind w:firstLine="708"/>
+      </w:pPr>
+      <w:r>
+        <w:t>Corso:</w:t>
+      </w:r>
+    </w:p>
+    <w:p>
+      <w:pPr>
+        <w:pStyle w:val="Paragrafoelenco"/>
+        <w:numPr>
+          <w:ilvl w:val="0"/>
+          <w:numId w:val="4"/>
+        </w:numPr>
+      </w:pPr>
+      <w:r>
+        <w:t>Nome;</w:t>
+      </w:r>
+    </w:p>
+    <w:p>
+      <w:pPr>
+        <w:pStyle w:val="Paragrafoelenco"/>
+        <w:numPr>
+          <w:ilvl w:val="0"/>
+          <w:numId w:val="4"/>
+        </w:numPr>
+      </w:pPr>
+      <w:r>
+        <w:t>Disciplina (</w:t>
+      </w:r>
+      <w:proofErr w:type="spellStart"/>
+      <w:r>
+        <w:t>fk</w:t>
+      </w:r>
+      <w:proofErr w:type="spellEnd"/>
+      <w:r>
+        <w:t>);</w:t>
+      </w:r>
+    </w:p>
+    <w:p>
+      <w:pPr>
+        <w:pStyle w:val="Paragrafoelenco"/>
+        <w:numPr>
+          <w:ilvl w:val="0"/>
+          <w:numId w:val="4"/>
+        </w:numPr>
+      </w:pPr>
+      <w:r>
+        <w:t>Insegnante (</w:t>
+      </w:r>
+      <w:proofErr w:type="spellStart"/>
+      <w:r>
+        <w:t>fk</w:t>
+      </w:r>
+      <w:proofErr w:type="spellEnd"/>
+      <w:r>
+        <w:t>);</w:t>
+      </w:r>
+    </w:p>
+    <w:p>
+      <w:pPr>
+        <w:pStyle w:val="Paragrafoelenco"/>
+        <w:numPr>
+          <w:ilvl w:val="0"/>
+          <w:numId w:val="4"/>
+        </w:numPr>
+      </w:pPr>
+      <w:r>
+        <w:t>Costo orario.</w:t>
+      </w:r>
+    </w:p>
+    <w:p/>
+    <w:p>
+      <w:pPr>
+        <w:pStyle w:val="Titolo2"/>
+        <w:numPr>
+          <w:ilvl w:val="0"/>
+          <w:numId w:val="9"/>
+        </w:numPr>
+      </w:pPr>
+      <w:proofErr w:type="spellStart"/>
+      <w:r>
+        <w:t>Scheduling</w:t>
+      </w:r>
+      <w:proofErr w:type="spellEnd"/>
+      <w:r>
+        <w:t xml:space="preserve"> lezioni</w:t>
+      </w:r>
+    </w:p>
+    <w:p/>
+    <w:p>
+      <w:pPr>
+        <w:pStyle w:val="Titolo2"/>
+        <w:numPr>
+          <w:ilvl w:val="1"/>
+          <w:numId w:val="9"/>
+        </w:numPr>
+      </w:pPr>
+      <w:r>
+        <w:t>Tabelle</w:t>
+      </w:r>
+    </w:p>
+    <w:p/>
+    <w:p>
+      <w:r>
+        <w:t>Sala:</w:t>
+      </w:r>
+    </w:p>
+    <w:p>
+      <w:pPr>
+        <w:pStyle w:val="Paragrafoelenco"/>
+        <w:numPr>
+          <w:ilvl w:val="0"/>
+          <w:numId w:val="4"/>
+        </w:numPr>
+      </w:pPr>
+      <w:r>
+        <w:t>Nome;</w:t>
+      </w:r>
+    </w:p>
+    <w:p/>
+    <w:p>
+      <w:r>
+        <w:t>Calendario:</w:t>
+      </w:r>
+    </w:p>
+    <w:p>
+      <w:pPr>
+        <w:pStyle w:val="Paragrafoelenco"/>
+        <w:numPr>
+          <w:ilvl w:val="0"/>
+          <w:numId w:val="4"/>
+        </w:numPr>
+      </w:pPr>
+      <w:r>
+        <w:t>Giorno</w:t>
+      </w:r>
+      <w:r>
+        <w:t xml:space="preserve"> (inserire anche la programmazione oraria) -&gt; </w:t>
+      </w:r>
+      <w:proofErr w:type="spellStart"/>
+      <w:r>
+        <w:t>date.time</w:t>
+      </w:r>
+      <w:proofErr w:type="spellEnd"/>
+      <w:r>
+        <w:t>;</w:t>
+      </w:r>
+    </w:p>
+    <w:p>
+      <w:pPr>
+        <w:pStyle w:val="Paragrafoelenco"/>
+        <w:numPr>
+          <w:ilvl w:val="0"/>
+          <w:numId w:val="4"/>
+        </w:numPr>
+      </w:pPr>
+      <w:r>
+        <w:t>Sala (</w:t>
+      </w:r>
+      <w:proofErr w:type="spellStart"/>
+      <w:r>
+        <w:t>fk</w:t>
+      </w:r>
+      <w:proofErr w:type="spellEnd"/>
+      <w:r>
+        <w:t>);</w:t>
+      </w:r>
+    </w:p>
+    <w:p>
+      <w:pPr>
+        <w:pStyle w:val="Paragrafoelenco"/>
+        <w:numPr>
+          <w:ilvl w:val="0"/>
+          <w:numId w:val="4"/>
+        </w:numPr>
+      </w:pPr>
+      <w:r>
+        <w:t>Corso (</w:t>
+      </w:r>
+      <w:proofErr w:type="spellStart"/>
+      <w:r>
+        <w:t>fk</w:t>
+      </w:r>
+      <w:proofErr w:type="spellEnd"/>
+      <w:r>
+        <w:t>).</w:t>
+      </w:r>
+    </w:p>
+    <w:p/>
+    <w:p>
+      <w:pPr>
+        <w:pStyle w:val="Titolo2"/>
+        <w:numPr>
+          <w:ilvl w:val="0"/>
+          <w:numId w:val="9"/>
+        </w:numPr>
+      </w:pPr>
+      <w:r>
+        <w:t>Gestione iscrizioni</w:t>
+      </w:r>
+    </w:p>
+    <w:p/>
+    <w:p>
+      <w:r>
+        <w:t>Pacchetto:</w:t>
+      </w:r>
+    </w:p>
+    <w:p>
+      <w:pPr>
+        <w:pStyle w:val="Paragrafoelenco"/>
+        <w:numPr>
+          <w:ilvl w:val="0"/>
+          <w:numId w:val="4"/>
+        </w:numPr>
+      </w:pPr>
+      <w:r>
+        <w:t>Nome;</w:t>
+      </w:r>
+    </w:p>
+    <w:p>
+      <w:pPr>
+        <w:pStyle w:val="Paragrafoelenco"/>
+        <w:numPr>
+          <w:ilvl w:val="0"/>
+          <w:numId w:val="4"/>
+        </w:numPr>
+      </w:pPr>
+      <w:r>
+        <w:t>Corso (</w:t>
+      </w:r>
+      <w:proofErr w:type="spellStart"/>
+      <w:r>
+        <w:t>fk</w:t>
+      </w:r>
+      <w:proofErr w:type="spellEnd"/>
+      <w:r>
+        <w:t>);</w:t>
+      </w:r>
+    </w:p>
+    <w:p>
+      <w:pPr>
+        <w:pStyle w:val="Paragrafoelenco"/>
+        <w:numPr>
+          <w:ilvl w:val="0"/>
+          <w:numId w:val="4"/>
+        </w:numPr>
+      </w:pPr>
+      <w:r>
+        <w:t>Prezzo.</w:t>
+      </w:r>
+    </w:p>
+    <w:p/>
+    <w:p>
+      <w:r>
+        <w:t>Allievo:</w:t>
+      </w:r>
+    </w:p>
+    <w:p>
+      <w:pPr>
+        <w:pStyle w:val="Paragrafoelenco"/>
+        <w:numPr>
+          <w:ilvl w:val="0"/>
+          <w:numId w:val="4"/>
+        </w:numPr>
+      </w:pPr>
+      <w:r>
+        <w:t>Corso singolo (</w:t>
+      </w:r>
+      <w:proofErr w:type="spellStart"/>
+      <w:r>
+        <w:t>fk</w:t>
+      </w:r>
+      <w:proofErr w:type="spellEnd"/>
+      <w:r>
+        <w:t>);</w:t>
+      </w:r>
+    </w:p>
+    <w:p>
+      <w:pPr>
+        <w:pStyle w:val="Paragrafoelenco"/>
+        <w:numPr>
+          <w:ilvl w:val="0"/>
+          <w:numId w:val="4"/>
+        </w:numPr>
+      </w:pPr>
+      <w:r>
+        <w:t>Pacchetto combinato (</w:t>
+      </w:r>
+      <w:proofErr w:type="spellStart"/>
+      <w:r>
+        <w:t>fk</w:t>
+      </w:r>
+      <w:proofErr w:type="spellEnd"/>
+      <w:r>
+        <w:t>);</w:t>
+      </w:r>
+    </w:p>
+    <w:p>
+      <w:pPr>
+        <w:pStyle w:val="Paragrafoelenco"/>
+        <w:numPr>
+          <w:ilvl w:val="0"/>
+          <w:numId w:val="4"/>
+        </w:numPr>
+      </w:pPr>
+      <w:r>
+        <w:t>Calendario (</w:t>
+      </w:r>
+      <w:proofErr w:type="spellStart"/>
+      <w:r>
+        <w:t>fk</w:t>
+      </w:r>
+      <w:proofErr w:type="spellEnd"/>
+      <w:r>
+        <w:t>) -&gt; per selezionare la data d’inizio</w:t>
+      </w:r>
+      <w:r>
+        <w:t>;</w:t>
+      </w:r>
+    </w:p>
+    <w:p>
+      <w:pPr>
+        <w:pStyle w:val="Paragrafoelenco"/>
+        <w:numPr>
+          <w:ilvl w:val="0"/>
+          <w:numId w:val="4"/>
+        </w:numPr>
+      </w:pPr>
+      <w:r>
+        <w:t>Data inizio iscrizione (giorno e mese anno) -&gt; date;</w:t>
+      </w:r>
+    </w:p>
+    <w:p>
+      <w:pPr>
+        <w:pStyle w:val="Paragrafoelenco"/>
+        <w:numPr>
+          <w:ilvl w:val="0"/>
+          <w:numId w:val="4"/>
+        </w:numPr>
+      </w:pPr>
+      <w:r>
+        <w:lastRenderedPageBreak/>
+        <w:t>Durata (mensile, trimestrale, semestrale, annuale) -&gt; data;</w:t>
+      </w:r>
+    </w:p>
+    <w:p>
+      <w:pPr>
+        <w:pStyle w:val="Paragrafoelenco"/>
+        <w:numPr>
+          <w:ilvl w:val="0"/>
+          <w:numId w:val="4"/>
+        </w:numPr>
+      </w:pPr>
+      <w:r>
+        <w:t>Sconto</w:t>
+      </w:r>
+      <w:r>
+        <w:t>;</w:t>
+      </w:r>
+    </w:p>
+    <w:p>
+      <w:pPr>
+        <w:pStyle w:val="Paragrafoelenco"/>
+        <w:numPr>
+          <w:ilvl w:val="0"/>
+          <w:numId w:val="4"/>
+        </w:numPr>
+      </w:pPr>
+      <w:r>
+        <w:t>Fattura (</w:t>
+      </w:r>
+      <w:proofErr w:type="spellStart"/>
+      <w:r>
+        <w:t>fk</w:t>
+      </w:r>
+      <w:proofErr w:type="spellEnd"/>
+      <w:r>
+        <w:t>).</w:t>
+      </w:r>
+    </w:p>
+    <w:p/>
+    <w:p>
+      <w:r>
+        <w:t>Transazione</w:t>
+      </w:r>
+      <w:r>
+        <w:rPr>
+          <w:rStyle w:val="Rimandonotaapidipagina"/>
+        </w:rPr>
+        <w:footnoteReference w:id="1"/>
+      </w:r>
+      <w:r>
+        <w:t xml:space="preserve"> (ex Fattura)</w:t>
+      </w:r>
+      <w:r>
+        <w:t>:</w:t>
+      </w:r>
+    </w:p>
+    <w:p>
+      <w:pPr>
+        <w:pStyle w:val="Paragrafoelenco"/>
+        <w:numPr>
+          <w:ilvl w:val="0"/>
+          <w:numId w:val="4"/>
+        </w:numPr>
+      </w:pPr>
+      <w:r>
+        <w:t>Tipo di fattura (ricevuta auto-numerata, ricevuta senza numero, ricevuta fiscale numerata, fattura numerata)</w:t>
+      </w:r>
+      <w:r>
+        <w:t xml:space="preserve"> -&gt; doc pdf creato con php</w:t>
+      </w:r>
+      <w:r>
+        <w:t>;</w:t>
+      </w:r>
+    </w:p>
+    <w:p>
+      <w:pPr>
+        <w:pStyle w:val="Paragrafoelenco"/>
+        <w:numPr>
+          <w:ilvl w:val="0"/>
+          <w:numId w:val="4"/>
+        </w:numPr>
+      </w:pPr>
+      <w:r>
+        <w:t>Importo</w:t>
+      </w:r>
+      <w:r>
+        <w:t xml:space="preserve"> (-/+) -&gt; </w:t>
+      </w:r>
+      <w:r>
+        <w:t>pagamento in entrata/uscita</w:t>
+      </w:r>
+      <w:r>
+        <w:t>;</w:t>
+      </w:r>
+    </w:p>
+    <w:p>
+      <w:pPr>
+        <w:pStyle w:val="Paragrafoelenco"/>
+        <w:numPr>
+          <w:ilvl w:val="0"/>
+          <w:numId w:val="4"/>
+        </w:numPr>
+      </w:pPr>
+      <w:r>
+        <w:t>Data emissione</w:t>
+      </w:r>
+      <w:r>
+        <w:t>/inserimento</w:t>
+      </w:r>
+      <w:r>
+        <w:t>;</w:t>
+      </w:r>
+    </w:p>
+    <w:p>
+      <w:pPr>
+        <w:pStyle w:val="Paragrafoelenco"/>
+        <w:numPr>
+          <w:ilvl w:val="0"/>
+          <w:numId w:val="4"/>
+        </w:numPr>
+      </w:pPr>
+      <w:r>
+        <w:t>Descrizione</w:t>
+      </w:r>
+      <w:r>
+        <w:t>;</w:t>
+      </w:r>
+    </w:p>
+    <w:p>
+      <w:pPr>
+        <w:pStyle w:val="Paragrafoelenco"/>
+        <w:numPr>
+          <w:ilvl w:val="0"/>
+          <w:numId w:val="4"/>
+        </w:numPr>
+      </w:pPr>
+      <w:r>
+        <w:t>Acquisizione fattura utenze</w:t>
+      </w:r>
+      <w:r>
+        <w:rPr>
+          <w:rStyle w:val="Rimandonotaapidipagina"/>
+        </w:rPr>
+        <w:footnoteReference w:id="2"/>
+      </w:r>
+      <w:r>
+        <w:t>/affitto/fornitore.</w:t>
+      </w:r>
+    </w:p>
+    <w:p/>
+    <w:p>
+      <w:r>
+        <w:t>Visualizzazione corsi e iscritti:</w:t>
+      </w:r>
+    </w:p>
+    <w:p>
+      <w:pPr>
+        <w:pStyle w:val="Paragrafoelenco"/>
+        <w:numPr>
+          <w:ilvl w:val="0"/>
+          <w:numId w:val="4"/>
+        </w:numPr>
+      </w:pPr>
+      <w:r>
+        <w:t>Vista corsi attivi;</w:t>
+      </w:r>
+    </w:p>
+    <w:p>
+      <w:pPr>
+        <w:pStyle w:val="Paragrafoelenco"/>
+        <w:numPr>
+          <w:ilvl w:val="0"/>
+          <w:numId w:val="4"/>
+        </w:numPr>
+      </w:pPr>
+      <w:r>
+        <w:t>Vista iscritti.</w:t>
+      </w:r>
+    </w:p>
+    <w:p>
+      <w:pPr>
+        <w:pStyle w:val="Titolo2"/>
+        <w:rPr>
+          <w:rFonts w:asciiTheme="minorHAnsi" w:eastAsiaTheme="minorHAnsi" w:hAnsiTheme="minorHAnsi" w:cstheme="minorBidi"/>
+          <w:color w:val="auto"/>
+          <w:sz w:val="22"/>
+          <w:szCs w:val="22"/>
+        </w:rPr>
+      </w:pPr>
+    </w:p>
+    <w:p/>
+    <w:p>
+      <w:pPr>
+        <w:pStyle w:val="Titolo2"/>
+        <w:numPr>
+          <w:ilvl w:val="0"/>
+          <w:numId w:val="9"/>
+        </w:numPr>
+      </w:pPr>
+      <w:r>
+        <w:t xml:space="preserve">Gestione </w:t>
+      </w:r>
+      <w:r>
+        <w:t>c</w:t>
+      </w:r>
+      <w:r>
+        <w:t>ontabilità</w:t>
+      </w:r>
+    </w:p>
+    <w:p/>
+    <w:p>
+      <w:r>
+        <w:t>Ricerca transazione in entrata/uscita:</w:t>
+      </w:r>
+    </w:p>
+    <w:p>
+      <w:pPr>
+        <w:pStyle w:val="Paragrafoelenco"/>
+        <w:numPr>
+          <w:ilvl w:val="0"/>
+          <w:numId w:val="4"/>
+        </w:numPr>
+      </w:pPr>
+      <w:r>
+        <w:t>Vista per ricerca in base a date (oggi, ultimi 7 giorni, mese corrente/precedente, anno corrente, intervallo data);</w:t>
+      </w:r>
+    </w:p>
+    <w:p>
+      <w:pPr>
+        <w:pStyle w:val="Paragrafoelenco"/>
+        <w:numPr>
+          <w:ilvl w:val="0"/>
+          <w:numId w:val="4"/>
+        </w:numPr>
+      </w:pPr>
+      <w:r>
+        <w:t>Vista per ricerca in base alle note;</w:t>
+      </w:r>
+    </w:p>
+    <w:p>
+      <w:pPr>
+        <w:pStyle w:val="Paragrafoelenco"/>
+        <w:numPr>
+          <w:ilvl w:val="0"/>
+          <w:numId w:val="4"/>
+        </w:numPr>
+      </w:pPr>
+      <w:r>
+        <w:t xml:space="preserve">Vista per ricerca in base ad un filtro combinato (Entrate, uscite, tipo socio, tipo corso, </w:t>
+      </w:r>
+      <w:proofErr w:type="spellStart"/>
+      <w:r>
+        <w:t>etc</w:t>
+      </w:r>
+      <w:proofErr w:type="spellEnd"/>
+      <w:r>
+        <w:t>).</w:t>
+      </w:r>
+    </w:p>
+    <w:p/>
+    <w:p>
+      <w:pPr>
+        <w:pStyle w:val="Titolo2"/>
+        <w:numPr>
+          <w:ilvl w:val="0"/>
+          <w:numId w:val="9"/>
+        </w:numPr>
+      </w:pPr>
+      <w:r>
+        <w:t>Gestione verbali</w:t>
+      </w:r>
+    </w:p>
+    <w:p/>
+    <w:p>
+      <w:r>
+        <w:t>Verbale generato automaticamente acquisendo la data e i soci.</w:t>
+      </w:r>
+    </w:p>
+    <w:p>
+      <w:r>
+        <w:t>(Da approfondire, chiarire e capire).</w:t>
+      </w:r>
+      <w:bookmarkStart w:id="0" w:name="_GoBack"/>
+      <w:bookmarkEnd w:id="0"/>
+    </w:p>
     <w:sectPr>
       <w:pgSz w:w="11906" w:h="16838"/>
       <w:pgMar w:top="1417" w:right="1134" w:bottom="1134" w:left="1134" w:header="708" w:footer="708" w:gutter="0"/>
@@ -5615,6 +6281,38 @@
       </w:r>
     </w:p>
   </w:footnote>
+  <w:footnote w:id="1">
+    <w:p>
+      <w:pPr>
+        <w:pStyle w:val="Testonotaapidipagina"/>
+      </w:pPr>
+      <w:r>
+        <w:rPr>
+          <w:rStyle w:val="Rimandonotaapidipagina"/>
+        </w:rPr>
+        <w:footnoteRef/>
+      </w:r>
+      <w:r>
+        <w:t xml:space="preserve"> Inserire le fatture in entrata ed in uscita: In entrata sono i pagamenti dei clienti per i quali si emette fattura; in uscita sono i pagamenti di tutti i servizi che la struttura emette con periodicità per le quali si salva scansione della fattura.</w:t>
+      </w:r>
+    </w:p>
+  </w:footnote>
+  <w:footnote w:id="2">
+    <w:p>
+      <w:pPr>
+        <w:pStyle w:val="Testonotaapidipagina"/>
+      </w:pPr>
+      <w:r>
+        <w:rPr>
+          <w:rStyle w:val="Rimandonotaapidipagina"/>
+        </w:rPr>
+        <w:footnoteRef/>
+      </w:r>
+      <w:r>
+        <w:t xml:space="preserve"> Corrente elettrica, servizio gasdotto, servizio acquedotto. </w:t>
+      </w:r>
+    </w:p>
+  </w:footnote>
 </w:footnotes>
 </file>
 
@@ -5707,6 +6405,178 @@
     </w:lvl>
   </w:abstractNum>
   <w:abstractNum w:abstractNumId="1" w15:restartNumberingAfterBreak="0">
+    <w:nsid w:val="08C23639"/>
+    <w:multiLevelType w:val="hybridMultilevel"/>
+    <w:tmpl w:val="B73E6B80"/>
+    <w:lvl w:ilvl="0" w:tplc="0410000F">
+      <w:start w:val="1"/>
+      <w:numFmt w:val="decimal"/>
+      <w:lvlText w:val="%1."/>
+      <w:lvlJc w:val="left"/>
+      <w:pPr>
+        <w:ind w:left="720" w:hanging="360"/>
+      </w:pPr>
+    </w:lvl>
+    <w:lvl w:ilvl="1" w:tplc="04100019" w:tentative="1">
+      <w:start w:val="1"/>
+      <w:numFmt w:val="lowerLetter"/>
+      <w:lvlText w:val="%2."/>
+      <w:lvlJc w:val="left"/>
+      <w:pPr>
+        <w:ind w:left="1440" w:hanging="360"/>
+      </w:pPr>
+    </w:lvl>
+    <w:lvl w:ilvl="2" w:tplc="0410001B" w:tentative="1">
+      <w:start w:val="1"/>
+      <w:numFmt w:val="lowerRoman"/>
+      <w:lvlText w:val="%3."/>
+      <w:lvlJc w:val="right"/>
+      <w:pPr>
+        <w:ind w:left="2160" w:hanging="180"/>
+      </w:pPr>
+    </w:lvl>
+    <w:lvl w:ilvl="3" w:tplc="0410000F" w:tentative="1">
+      <w:start w:val="1"/>
+      <w:numFmt w:val="decimal"/>
+      <w:lvlText w:val="%4."/>
+      <w:lvlJc w:val="left"/>
+      <w:pPr>
+        <w:ind w:left="2880" w:hanging="360"/>
+      </w:pPr>
+    </w:lvl>
+    <w:lvl w:ilvl="4" w:tplc="04100019" w:tentative="1">
+      <w:start w:val="1"/>
+      <w:numFmt w:val="lowerLetter"/>
+      <w:lvlText w:val="%5."/>
+      <w:lvlJc w:val="left"/>
+      <w:pPr>
+        <w:ind w:left="3600" w:hanging="360"/>
+      </w:pPr>
+    </w:lvl>
+    <w:lvl w:ilvl="5" w:tplc="0410001B" w:tentative="1">
+      <w:start w:val="1"/>
+      <w:numFmt w:val="lowerRoman"/>
+      <w:lvlText w:val="%6."/>
+      <w:lvlJc w:val="right"/>
+      <w:pPr>
+        <w:ind w:left="4320" w:hanging="180"/>
+      </w:pPr>
+    </w:lvl>
+    <w:lvl w:ilvl="6" w:tplc="0410000F" w:tentative="1">
+      <w:start w:val="1"/>
+      <w:numFmt w:val="decimal"/>
+      <w:lvlText w:val="%7."/>
+      <w:lvlJc w:val="left"/>
+      <w:pPr>
+        <w:ind w:left="5040" w:hanging="360"/>
+      </w:pPr>
+    </w:lvl>
+    <w:lvl w:ilvl="7" w:tplc="04100019" w:tentative="1">
+      <w:start w:val="1"/>
+      <w:numFmt w:val="lowerLetter"/>
+      <w:lvlText w:val="%8."/>
+      <w:lvlJc w:val="left"/>
+      <w:pPr>
+        <w:ind w:left="5760" w:hanging="360"/>
+      </w:pPr>
+    </w:lvl>
+    <w:lvl w:ilvl="8" w:tplc="0410001B" w:tentative="1">
+      <w:start w:val="1"/>
+      <w:numFmt w:val="lowerRoman"/>
+      <w:lvlText w:val="%9."/>
+      <w:lvlJc w:val="right"/>
+      <w:pPr>
+        <w:ind w:left="6480" w:hanging="180"/>
+      </w:pPr>
+    </w:lvl>
+  </w:abstractNum>
+  <w:abstractNum w:abstractNumId="2" w15:restartNumberingAfterBreak="0">
+    <w:nsid w:val="188976DA"/>
+    <w:multiLevelType w:val="hybridMultilevel"/>
+    <w:tmpl w:val="C06A45C0"/>
+    <w:lvl w:ilvl="0" w:tplc="0410000F">
+      <w:start w:val="1"/>
+      <w:numFmt w:val="decimal"/>
+      <w:lvlText w:val="%1."/>
+      <w:lvlJc w:val="left"/>
+      <w:pPr>
+        <w:ind w:left="720" w:hanging="360"/>
+      </w:pPr>
+    </w:lvl>
+    <w:lvl w:ilvl="1" w:tplc="04100019" w:tentative="1">
+      <w:start w:val="1"/>
+      <w:numFmt w:val="lowerLetter"/>
+      <w:lvlText w:val="%2."/>
+      <w:lvlJc w:val="left"/>
+      <w:pPr>
+        <w:ind w:left="1440" w:hanging="360"/>
+      </w:pPr>
+    </w:lvl>
+    <w:lvl w:ilvl="2" w:tplc="0410001B" w:tentative="1">
+      <w:start w:val="1"/>
+      <w:numFmt w:val="lowerRoman"/>
+      <w:lvlText w:val="%3."/>
+      <w:lvlJc w:val="right"/>
+      <w:pPr>
+        <w:ind w:left="2160" w:hanging="180"/>
+      </w:pPr>
+    </w:lvl>
+    <w:lvl w:ilvl="3" w:tplc="0410000F" w:tentative="1">
+      <w:start w:val="1"/>
+      <w:numFmt w:val="decimal"/>
+      <w:lvlText w:val="%4."/>
+      <w:lvlJc w:val="left"/>
+      <w:pPr>
+        <w:ind w:left="2880" w:hanging="360"/>
+      </w:pPr>
+    </w:lvl>
+    <w:lvl w:ilvl="4" w:tplc="04100019" w:tentative="1">
+      <w:start w:val="1"/>
+      <w:numFmt w:val="lowerLetter"/>
+      <w:lvlText w:val="%5."/>
+      <w:lvlJc w:val="left"/>
+      <w:pPr>
+        <w:ind w:left="3600" w:hanging="360"/>
+      </w:pPr>
+    </w:lvl>
+    <w:lvl w:ilvl="5" w:tplc="0410001B" w:tentative="1">
+      <w:start w:val="1"/>
+      <w:numFmt w:val="lowerRoman"/>
+      <w:lvlText w:val="%6."/>
+      <w:lvlJc w:val="right"/>
+      <w:pPr>
+        <w:ind w:left="4320" w:hanging="180"/>
+      </w:pPr>
+    </w:lvl>
+    <w:lvl w:ilvl="6" w:tplc="0410000F" w:tentative="1">
+      <w:start w:val="1"/>
+      <w:numFmt w:val="decimal"/>
+      <w:lvlText w:val="%7."/>
+      <w:lvlJc w:val="left"/>
+      <w:pPr>
+        <w:ind w:left="5040" w:hanging="360"/>
+      </w:pPr>
+    </w:lvl>
+    <w:lvl w:ilvl="7" w:tplc="04100019" w:tentative="1">
+      <w:start w:val="1"/>
+      <w:numFmt w:val="lowerLetter"/>
+      <w:lvlText w:val="%8."/>
+      <w:lvlJc w:val="left"/>
+      <w:pPr>
+        <w:ind w:left="5760" w:hanging="360"/>
+      </w:pPr>
+    </w:lvl>
+    <w:lvl w:ilvl="8" w:tplc="0410001B" w:tentative="1">
+      <w:start w:val="1"/>
+      <w:numFmt w:val="lowerRoman"/>
+      <w:lvlText w:val="%9."/>
+      <w:lvlJc w:val="right"/>
+      <w:pPr>
+        <w:ind w:left="6480" w:hanging="180"/>
+      </w:pPr>
+    </w:lvl>
+  </w:abstractNum>
+  <w:abstractNum w:abstractNumId="3" w15:restartNumberingAfterBreak="0">
     <w:nsid w:val="1BF7797C"/>
     <w:multiLevelType w:val="hybridMultilevel"/>
     <w:tmpl w:val="7EE237F0"/>
@@ -5818,7 +6688,179 @@
       </w:rPr>
     </w:lvl>
   </w:abstractNum>
-  <w:abstractNum w:abstractNumId="2" w15:restartNumberingAfterBreak="0">
+  <w:abstractNum w:abstractNumId="4" w15:restartNumberingAfterBreak="0">
+    <w:nsid w:val="1FCC110C"/>
+    <w:multiLevelType w:val="hybridMultilevel"/>
+    <w:tmpl w:val="60A63F78"/>
+    <w:lvl w:ilvl="0" w:tplc="0410000F">
+      <w:start w:val="1"/>
+      <w:numFmt w:val="decimal"/>
+      <w:lvlText w:val="%1."/>
+      <w:lvlJc w:val="left"/>
+      <w:pPr>
+        <w:ind w:left="720" w:hanging="360"/>
+      </w:pPr>
+    </w:lvl>
+    <w:lvl w:ilvl="1" w:tplc="04100019" w:tentative="1">
+      <w:start w:val="1"/>
+      <w:numFmt w:val="lowerLetter"/>
+      <w:lvlText w:val="%2."/>
+      <w:lvlJc w:val="left"/>
+      <w:pPr>
+        <w:ind w:left="1440" w:hanging="360"/>
+      </w:pPr>
+    </w:lvl>
+    <w:lvl w:ilvl="2" w:tplc="0410001B" w:tentative="1">
+      <w:start w:val="1"/>
+      <w:numFmt w:val="lowerRoman"/>
+      <w:lvlText w:val="%3."/>
+      <w:lvlJc w:val="right"/>
+      <w:pPr>
+        <w:ind w:left="2160" w:hanging="180"/>
+      </w:pPr>
+    </w:lvl>
+    <w:lvl w:ilvl="3" w:tplc="0410000F" w:tentative="1">
+      <w:start w:val="1"/>
+      <w:numFmt w:val="decimal"/>
+      <w:lvlText w:val="%4."/>
+      <w:lvlJc w:val="left"/>
+      <w:pPr>
+        <w:ind w:left="2880" w:hanging="360"/>
+      </w:pPr>
+    </w:lvl>
+    <w:lvl w:ilvl="4" w:tplc="04100019" w:tentative="1">
+      <w:start w:val="1"/>
+      <w:numFmt w:val="lowerLetter"/>
+      <w:lvlText w:val="%5."/>
+      <w:lvlJc w:val="left"/>
+      <w:pPr>
+        <w:ind w:left="3600" w:hanging="360"/>
+      </w:pPr>
+    </w:lvl>
+    <w:lvl w:ilvl="5" w:tplc="0410001B" w:tentative="1">
+      <w:start w:val="1"/>
+      <w:numFmt w:val="lowerRoman"/>
+      <w:lvlText w:val="%6."/>
+      <w:lvlJc w:val="right"/>
+      <w:pPr>
+        <w:ind w:left="4320" w:hanging="180"/>
+      </w:pPr>
+    </w:lvl>
+    <w:lvl w:ilvl="6" w:tplc="0410000F" w:tentative="1">
+      <w:start w:val="1"/>
+      <w:numFmt w:val="decimal"/>
+      <w:lvlText w:val="%7."/>
+      <w:lvlJc w:val="left"/>
+      <w:pPr>
+        <w:ind w:left="5040" w:hanging="360"/>
+      </w:pPr>
+    </w:lvl>
+    <w:lvl w:ilvl="7" w:tplc="04100019" w:tentative="1">
+      <w:start w:val="1"/>
+      <w:numFmt w:val="lowerLetter"/>
+      <w:lvlText w:val="%8."/>
+      <w:lvlJc w:val="left"/>
+      <w:pPr>
+        <w:ind w:left="5760" w:hanging="360"/>
+      </w:pPr>
+    </w:lvl>
+    <w:lvl w:ilvl="8" w:tplc="0410001B" w:tentative="1">
+      <w:start w:val="1"/>
+      <w:numFmt w:val="lowerRoman"/>
+      <w:lvlText w:val="%9."/>
+      <w:lvlJc w:val="right"/>
+      <w:pPr>
+        <w:ind w:left="6480" w:hanging="180"/>
+      </w:pPr>
+    </w:lvl>
+  </w:abstractNum>
+  <w:abstractNum w:abstractNumId="5" w15:restartNumberingAfterBreak="0">
+    <w:nsid w:val="25446227"/>
+    <w:multiLevelType w:val="hybridMultilevel"/>
+    <w:tmpl w:val="01347FF4"/>
+    <w:lvl w:ilvl="0" w:tplc="0410000F">
+      <w:start w:val="1"/>
+      <w:numFmt w:val="decimal"/>
+      <w:lvlText w:val="%1."/>
+      <w:lvlJc w:val="left"/>
+      <w:pPr>
+        <w:ind w:left="720" w:hanging="360"/>
+      </w:pPr>
+    </w:lvl>
+    <w:lvl w:ilvl="1" w:tplc="04100019" w:tentative="1">
+      <w:start w:val="1"/>
+      <w:numFmt w:val="lowerLetter"/>
+      <w:lvlText w:val="%2."/>
+      <w:lvlJc w:val="left"/>
+      <w:pPr>
+        <w:ind w:left="1440" w:hanging="360"/>
+      </w:pPr>
+    </w:lvl>
+    <w:lvl w:ilvl="2" w:tplc="0410001B" w:tentative="1">
+      <w:start w:val="1"/>
+      <w:numFmt w:val="lowerRoman"/>
+      <w:lvlText w:val="%3."/>
+      <w:lvlJc w:val="right"/>
+      <w:pPr>
+        <w:ind w:left="2160" w:hanging="180"/>
+      </w:pPr>
+    </w:lvl>
+    <w:lvl w:ilvl="3" w:tplc="0410000F" w:tentative="1">
+      <w:start w:val="1"/>
+      <w:numFmt w:val="decimal"/>
+      <w:lvlText w:val="%4."/>
+      <w:lvlJc w:val="left"/>
+      <w:pPr>
+        <w:ind w:left="2880" w:hanging="360"/>
+      </w:pPr>
+    </w:lvl>
+    <w:lvl w:ilvl="4" w:tplc="04100019" w:tentative="1">
+      <w:start w:val="1"/>
+      <w:numFmt w:val="lowerLetter"/>
+      <w:lvlText w:val="%5."/>
+      <w:lvlJc w:val="left"/>
+      <w:pPr>
+        <w:ind w:left="3600" w:hanging="360"/>
+      </w:pPr>
+    </w:lvl>
+    <w:lvl w:ilvl="5" w:tplc="0410001B" w:tentative="1">
+      <w:start w:val="1"/>
+      <w:numFmt w:val="lowerRoman"/>
+      <w:lvlText w:val="%6."/>
+      <w:lvlJc w:val="right"/>
+      <w:pPr>
+        <w:ind w:left="4320" w:hanging="180"/>
+      </w:pPr>
+    </w:lvl>
+    <w:lvl w:ilvl="6" w:tplc="0410000F" w:tentative="1">
+      <w:start w:val="1"/>
+      <w:numFmt w:val="decimal"/>
+      <w:lvlText w:val="%7."/>
+      <w:lvlJc w:val="left"/>
+      <w:pPr>
+        <w:ind w:left="5040" w:hanging="360"/>
+      </w:pPr>
+    </w:lvl>
+    <w:lvl w:ilvl="7" w:tplc="04100019" w:tentative="1">
+      <w:start w:val="1"/>
+      <w:numFmt w:val="lowerLetter"/>
+      <w:lvlText w:val="%8."/>
+      <w:lvlJc w:val="left"/>
+      <w:pPr>
+        <w:ind w:left="5760" w:hanging="360"/>
+      </w:pPr>
+    </w:lvl>
+    <w:lvl w:ilvl="8" w:tplc="0410001B" w:tentative="1">
+      <w:start w:val="1"/>
+      <w:numFmt w:val="lowerRoman"/>
+      <w:lvlText w:val="%9."/>
+      <w:lvlJc w:val="right"/>
+      <w:pPr>
+        <w:ind w:left="6480" w:hanging="180"/>
+      </w:pPr>
+    </w:lvl>
+  </w:abstractNum>
+  <w:abstractNum w:abstractNumId="6" w15:restartNumberingAfterBreak="0">
     <w:nsid w:val="25DA5E4B"/>
     <w:multiLevelType w:val="hybridMultilevel"/>
     <w:tmpl w:val="6E4236F4"/>
@@ -5904,7 +6946,7 @@
       </w:pPr>
     </w:lvl>
   </w:abstractNum>
-  <w:abstractNum w:abstractNumId="3" w15:restartNumberingAfterBreak="0">
+  <w:abstractNum w:abstractNumId="7" w15:restartNumberingAfterBreak="0">
     <w:nsid w:val="32645425"/>
     <w:multiLevelType w:val="multilevel"/>
     <w:tmpl w:val="0410001F"/>
@@ -5990,7 +7032,7 @@
       </w:pPr>
     </w:lvl>
   </w:abstractNum>
-  <w:abstractNum w:abstractNumId="4" w15:restartNumberingAfterBreak="0">
+  <w:abstractNum w:abstractNumId="8" w15:restartNumberingAfterBreak="0">
     <w:nsid w:val="349C7489"/>
     <w:multiLevelType w:val="multilevel"/>
     <w:tmpl w:val="0410001F"/>
@@ -6076,7 +7118,93 @@
       </w:pPr>
     </w:lvl>
   </w:abstractNum>
-  <w:abstractNum w:abstractNumId="5" w15:restartNumberingAfterBreak="0">
+  <w:abstractNum w:abstractNumId="9" w15:restartNumberingAfterBreak="0">
+    <w:nsid w:val="3A10367F"/>
+    <w:multiLevelType w:val="hybridMultilevel"/>
+    <w:tmpl w:val="CAFA616A"/>
+    <w:lvl w:ilvl="0" w:tplc="0410000F">
+      <w:start w:val="1"/>
+      <w:numFmt w:val="decimal"/>
+      <w:lvlText w:val="%1."/>
+      <w:lvlJc w:val="left"/>
+      <w:pPr>
+        <w:ind w:left="720" w:hanging="360"/>
+      </w:pPr>
+    </w:lvl>
+    <w:lvl w:ilvl="1" w:tplc="04100019" w:tentative="1">
+      <w:start w:val="1"/>
+      <w:numFmt w:val="lowerLetter"/>
+      <w:lvlText w:val="%2."/>
+      <w:lvlJc w:val="left"/>
+      <w:pPr>
+        <w:ind w:left="1440" w:hanging="360"/>
+      </w:pPr>
+    </w:lvl>
+    <w:lvl w:ilvl="2" w:tplc="0410001B" w:tentative="1">
+      <w:start w:val="1"/>
+      <w:numFmt w:val="lowerRoman"/>
+      <w:lvlText w:val="%3."/>
+      <w:lvlJc w:val="right"/>
+      <w:pPr>
+        <w:ind w:left="2160" w:hanging="180"/>
+      </w:pPr>
+    </w:lvl>
+    <w:lvl w:ilvl="3" w:tplc="0410000F" w:tentative="1">
+      <w:start w:val="1"/>
+      <w:numFmt w:val="decimal"/>
+      <w:lvlText w:val="%4."/>
+      <w:lvlJc w:val="left"/>
+      <w:pPr>
+        <w:ind w:left="2880" w:hanging="360"/>
+      </w:pPr>
+    </w:lvl>
+    <w:lvl w:ilvl="4" w:tplc="04100019" w:tentative="1">
+      <w:start w:val="1"/>
+      <w:numFmt w:val="lowerLetter"/>
+      <w:lvlText w:val="%5."/>
+      <w:lvlJc w:val="left"/>
+      <w:pPr>
+        <w:ind w:left="3600" w:hanging="360"/>
+      </w:pPr>
+    </w:lvl>
+    <w:lvl w:ilvl="5" w:tplc="0410001B" w:tentative="1">
+      <w:start w:val="1"/>
+      <w:numFmt w:val="lowerRoman"/>
+      <w:lvlText w:val="%6."/>
+      <w:lvlJc w:val="right"/>
+      <w:pPr>
+        <w:ind w:left="4320" w:hanging="180"/>
+      </w:pPr>
+    </w:lvl>
+    <w:lvl w:ilvl="6" w:tplc="0410000F" w:tentative="1">
+      <w:start w:val="1"/>
+      <w:numFmt w:val="decimal"/>
+      <w:lvlText w:val="%7."/>
+      <w:lvlJc w:val="left"/>
+      <w:pPr>
+        <w:ind w:left="5040" w:hanging="360"/>
+      </w:pPr>
+    </w:lvl>
+    <w:lvl w:ilvl="7" w:tplc="04100019" w:tentative="1">
+      <w:start w:val="1"/>
+      <w:numFmt w:val="lowerLetter"/>
+      <w:lvlText w:val="%8."/>
+      <w:lvlJc w:val="left"/>
+      <w:pPr>
+        <w:ind w:left="5760" w:hanging="360"/>
+      </w:pPr>
+    </w:lvl>
+    <w:lvl w:ilvl="8" w:tplc="0410001B" w:tentative="1">
+      <w:start w:val="1"/>
+      <w:numFmt w:val="lowerRoman"/>
+      <w:lvlText w:val="%9."/>
+      <w:lvlJc w:val="right"/>
+      <w:pPr>
+        <w:ind w:left="6480" w:hanging="180"/>
+      </w:pPr>
+    </w:lvl>
+  </w:abstractNum>
+  <w:abstractNum w:abstractNumId="10" w15:restartNumberingAfterBreak="0">
     <w:nsid w:val="40F82000"/>
     <w:multiLevelType w:val="hybridMultilevel"/>
     <w:tmpl w:val="904AC954"/>
@@ -6188,7 +7316,7 @@
       </w:rPr>
     </w:lvl>
   </w:abstractNum>
-  <w:abstractNum w:abstractNumId="6" w15:restartNumberingAfterBreak="0">
+  <w:abstractNum w:abstractNumId="11" w15:restartNumberingAfterBreak="0">
     <w:nsid w:val="41C30CA8"/>
     <w:multiLevelType w:val="multilevel"/>
     <w:tmpl w:val="0410001F"/>
@@ -6274,7 +7402,265 @@
       </w:pPr>
     </w:lvl>
   </w:abstractNum>
-  <w:abstractNum w:abstractNumId="7" w15:restartNumberingAfterBreak="0">
+  <w:abstractNum w:abstractNumId="12" w15:restartNumberingAfterBreak="0">
+    <w:nsid w:val="46C64A5D"/>
+    <w:multiLevelType w:val="hybridMultilevel"/>
+    <w:tmpl w:val="19866F5C"/>
+    <w:lvl w:ilvl="0" w:tplc="0410000F">
+      <w:start w:val="1"/>
+      <w:numFmt w:val="decimal"/>
+      <w:lvlText w:val="%1."/>
+      <w:lvlJc w:val="left"/>
+      <w:pPr>
+        <w:ind w:left="720" w:hanging="360"/>
+      </w:pPr>
+    </w:lvl>
+    <w:lvl w:ilvl="1" w:tplc="04100019" w:tentative="1">
+      <w:start w:val="1"/>
+      <w:numFmt w:val="lowerLetter"/>
+      <w:lvlText w:val="%2."/>
+      <w:lvlJc w:val="left"/>
+      <w:pPr>
+        <w:ind w:left="1440" w:hanging="360"/>
+      </w:pPr>
+    </w:lvl>
+    <w:lvl w:ilvl="2" w:tplc="0410001B" w:tentative="1">
+      <w:start w:val="1"/>
+      <w:numFmt w:val="lowerRoman"/>
+      <w:lvlText w:val="%3."/>
+      <w:lvlJc w:val="right"/>
+      <w:pPr>
+        <w:ind w:left="2160" w:hanging="180"/>
+      </w:pPr>
+    </w:lvl>
+    <w:lvl w:ilvl="3" w:tplc="0410000F" w:tentative="1">
+      <w:start w:val="1"/>
+      <w:numFmt w:val="decimal"/>
+      <w:lvlText w:val="%4."/>
+      <w:lvlJc w:val="left"/>
+      <w:pPr>
+        <w:ind w:left="2880" w:hanging="360"/>
+      </w:pPr>
+    </w:lvl>
+    <w:lvl w:ilvl="4" w:tplc="04100019" w:tentative="1">
+      <w:start w:val="1"/>
+      <w:numFmt w:val="lowerLetter"/>
+      <w:lvlText w:val="%5."/>
+      <w:lvlJc w:val="left"/>
+      <w:pPr>
+        <w:ind w:left="3600" w:hanging="360"/>
+      </w:pPr>
+    </w:lvl>
+    <w:lvl w:ilvl="5" w:tplc="0410001B" w:tentative="1">
+      <w:start w:val="1"/>
+      <w:numFmt w:val="lowerRoman"/>
+      <w:lvlText w:val="%6."/>
+      <w:lvlJc w:val="right"/>
+      <w:pPr>
+        <w:ind w:left="4320" w:hanging="180"/>
+      </w:pPr>
+    </w:lvl>
+    <w:lvl w:ilvl="6" w:tplc="0410000F" w:tentative="1">
+      <w:start w:val="1"/>
+      <w:numFmt w:val="decimal"/>
+      <w:lvlText w:val="%7."/>
+      <w:lvlJc w:val="left"/>
+      <w:pPr>
+        <w:ind w:left="5040" w:hanging="360"/>
+      </w:pPr>
+    </w:lvl>
+    <w:lvl w:ilvl="7" w:tplc="04100019" w:tentative="1">
+      <w:start w:val="1"/>
+      <w:numFmt w:val="lowerLetter"/>
+      <w:lvlText w:val="%8."/>
+      <w:lvlJc w:val="left"/>
+      <w:pPr>
+        <w:ind w:left="5760" w:hanging="360"/>
+      </w:pPr>
+    </w:lvl>
+    <w:lvl w:ilvl="8" w:tplc="0410001B" w:tentative="1">
+      <w:start w:val="1"/>
+      <w:numFmt w:val="lowerRoman"/>
+      <w:lvlText w:val="%9."/>
+      <w:lvlJc w:val="right"/>
+      <w:pPr>
+        <w:ind w:left="6480" w:hanging="180"/>
+      </w:pPr>
+    </w:lvl>
+  </w:abstractNum>
+  <w:abstractNum w:abstractNumId="13" w15:restartNumberingAfterBreak="0">
+    <w:nsid w:val="487D1DF3"/>
+    <w:multiLevelType w:val="multilevel"/>
+    <w:tmpl w:val="0410001F"/>
+    <w:lvl w:ilvl="0">
+      <w:start w:val="1"/>
+      <w:numFmt w:val="decimal"/>
+      <w:lvlText w:val="%1."/>
+      <w:lvlJc w:val="left"/>
+      <w:pPr>
+        <w:ind w:left="360" w:hanging="360"/>
+      </w:pPr>
+    </w:lvl>
+    <w:lvl w:ilvl="1">
+      <w:start w:val="1"/>
+      <w:numFmt w:val="decimal"/>
+      <w:lvlText w:val="%1.%2."/>
+      <w:lvlJc w:val="left"/>
+      <w:pPr>
+        <w:ind w:left="792" w:hanging="432"/>
+      </w:pPr>
+    </w:lvl>
+    <w:lvl w:ilvl="2">
+      <w:start w:val="1"/>
+      <w:numFmt w:val="decimal"/>
+      <w:lvlText w:val="%1.%2.%3."/>
+      <w:lvlJc w:val="left"/>
+      <w:pPr>
+        <w:ind w:left="1224" w:hanging="504"/>
+      </w:pPr>
+    </w:lvl>
+    <w:lvl w:ilvl="3">
+      <w:start w:val="1"/>
+      <w:numFmt w:val="decimal"/>
+      <w:lvlText w:val="%1.%2.%3.%4."/>
+      <w:lvlJc w:val="left"/>
+      <w:pPr>
+        <w:ind w:left="1728" w:hanging="648"/>
+      </w:pPr>
+    </w:lvl>
+    <w:lvl w:ilvl="4">
+      <w:start w:val="1"/>
+      <w:numFmt w:val="decimal"/>
+      <w:lvlText w:val="%1.%2.%3.%4.%5."/>
+      <w:lvlJc w:val="left"/>
+      <w:pPr>
+        <w:ind w:left="2232" w:hanging="792"/>
+      </w:pPr>
+    </w:lvl>
+    <w:lvl w:ilvl="5">
+      <w:start w:val="1"/>
+      <w:numFmt w:val="decimal"/>
+      <w:lvlText w:val="%1.%2.%3.%4.%5.%6."/>
+      <w:lvlJc w:val="left"/>
+      <w:pPr>
+        <w:ind w:left="2736" w:hanging="936"/>
+      </w:pPr>
+    </w:lvl>
+    <w:lvl w:ilvl="6">
+      <w:start w:val="1"/>
+      <w:numFmt w:val="decimal"/>
+      <w:lvlText w:val="%1.%2.%3.%4.%5.%6.%7."/>
+      <w:lvlJc w:val="left"/>
+      <w:pPr>
+        <w:ind w:left="3240" w:hanging="1080"/>
+      </w:pPr>
+    </w:lvl>
+    <w:lvl w:ilvl="7">
+      <w:start w:val="1"/>
+      <w:numFmt w:val="decimal"/>
+      <w:lvlText w:val="%1.%2.%3.%4.%5.%6.%7.%8."/>
+      <w:lvlJc w:val="left"/>
+      <w:pPr>
+        <w:ind w:left="3744" w:hanging="1224"/>
+      </w:pPr>
+    </w:lvl>
+    <w:lvl w:ilvl="8">
+      <w:start w:val="1"/>
+      <w:numFmt w:val="decimal"/>
+      <w:lvlText w:val="%1.%2.%3.%4.%5.%6.%7.%8.%9."/>
+      <w:lvlJc w:val="left"/>
+      <w:pPr>
+        <w:ind w:left="4320" w:hanging="1440"/>
+      </w:pPr>
+    </w:lvl>
+  </w:abstractNum>
+  <w:abstractNum w:abstractNumId="14" w15:restartNumberingAfterBreak="0">
+    <w:nsid w:val="4DCD7AE7"/>
+    <w:multiLevelType w:val="hybridMultilevel"/>
+    <w:tmpl w:val="8E12BB78"/>
+    <w:lvl w:ilvl="0" w:tplc="0410000F">
+      <w:start w:val="1"/>
+      <w:numFmt w:val="decimal"/>
+      <w:lvlText w:val="%1."/>
+      <w:lvlJc w:val="left"/>
+      <w:pPr>
+        <w:ind w:left="720" w:hanging="360"/>
+      </w:pPr>
+    </w:lvl>
+    <w:lvl w:ilvl="1" w:tplc="04100019" w:tentative="1">
+      <w:start w:val="1"/>
+      <w:numFmt w:val="lowerLetter"/>
+      <w:lvlText w:val="%2."/>
+      <w:lvlJc w:val="left"/>
+      <w:pPr>
+        <w:ind w:left="1440" w:hanging="360"/>
+      </w:pPr>
+    </w:lvl>
+    <w:lvl w:ilvl="2" w:tplc="0410001B" w:tentative="1">
+      <w:start w:val="1"/>
+      <w:numFmt w:val="lowerRoman"/>
+      <w:lvlText w:val="%3."/>
+      <w:lvlJc w:val="right"/>
+      <w:pPr>
+        <w:ind w:left="2160" w:hanging="180"/>
+      </w:pPr>
+    </w:lvl>
+    <w:lvl w:ilvl="3" w:tplc="0410000F" w:tentative="1">
+      <w:start w:val="1"/>
+      <w:numFmt w:val="decimal"/>
+      <w:lvlText w:val="%4."/>
+      <w:lvlJc w:val="left"/>
+      <w:pPr>
+        <w:ind w:left="2880" w:hanging="360"/>
+      </w:pPr>
+    </w:lvl>
+    <w:lvl w:ilvl="4" w:tplc="04100019" w:tentative="1">
+      <w:start w:val="1"/>
+      <w:numFmt w:val="lowerLetter"/>
+      <w:lvlText w:val="%5."/>
+      <w:lvlJc w:val="left"/>
+      <w:pPr>
+        <w:ind w:left="3600" w:hanging="360"/>
+      </w:pPr>
+    </w:lvl>
+    <w:lvl w:ilvl="5" w:tplc="0410001B" w:tentative="1">
+      <w:start w:val="1"/>
+      <w:numFmt w:val="lowerRoman"/>
+      <w:lvlText w:val="%6."/>
+      <w:lvlJc w:val="right"/>
+      <w:pPr>
+        <w:ind w:left="4320" w:hanging="180"/>
+      </w:pPr>
+    </w:lvl>
+    <w:lvl w:ilvl="6" w:tplc="0410000F" w:tentative="1">
+      <w:start w:val="1"/>
+      <w:numFmt w:val="decimal"/>
+      <w:lvlText w:val="%7."/>
+      <w:lvlJc w:val="left"/>
+      <w:pPr>
+        <w:ind w:left="5040" w:hanging="360"/>
+      </w:pPr>
+    </w:lvl>
+    <w:lvl w:ilvl="7" w:tplc="04100019" w:tentative="1">
+      <w:start w:val="1"/>
+      <w:numFmt w:val="lowerLetter"/>
+      <w:lvlText w:val="%8."/>
+      <w:lvlJc w:val="left"/>
+      <w:pPr>
+        <w:ind w:left="5760" w:hanging="360"/>
+      </w:pPr>
+    </w:lvl>
+    <w:lvl w:ilvl="8" w:tplc="0410001B" w:tentative="1">
+      <w:start w:val="1"/>
+      <w:numFmt w:val="lowerRoman"/>
+      <w:lvlText w:val="%9."/>
+      <w:lvlJc w:val="right"/>
+      <w:pPr>
+        <w:ind w:left="6480" w:hanging="180"/>
+      </w:pPr>
+    </w:lvl>
+  </w:abstractNum>
+  <w:abstractNum w:abstractNumId="15" w15:restartNumberingAfterBreak="0">
     <w:nsid w:val="647517AA"/>
     <w:multiLevelType w:val="multilevel"/>
     <w:tmpl w:val="0410001F"/>
@@ -6360,7 +7746,179 @@
       </w:pPr>
     </w:lvl>
   </w:abstractNum>
-  <w:abstractNum w:abstractNumId="8" w15:restartNumberingAfterBreak="0">
+  <w:abstractNum w:abstractNumId="16" w15:restartNumberingAfterBreak="0">
+    <w:nsid w:val="68781371"/>
+    <w:multiLevelType w:val="multilevel"/>
+    <w:tmpl w:val="0410001F"/>
+    <w:lvl w:ilvl="0">
+      <w:start w:val="1"/>
+      <w:numFmt w:val="decimal"/>
+      <w:lvlText w:val="%1."/>
+      <w:lvlJc w:val="left"/>
+      <w:pPr>
+        <w:ind w:left="360" w:hanging="360"/>
+      </w:pPr>
+    </w:lvl>
+    <w:lvl w:ilvl="1">
+      <w:start w:val="1"/>
+      <w:numFmt w:val="decimal"/>
+      <w:lvlText w:val="%1.%2."/>
+      <w:lvlJc w:val="left"/>
+      <w:pPr>
+        <w:ind w:left="792" w:hanging="432"/>
+      </w:pPr>
+    </w:lvl>
+    <w:lvl w:ilvl="2">
+      <w:start w:val="1"/>
+      <w:numFmt w:val="decimal"/>
+      <w:lvlText w:val="%1.%2.%3."/>
+      <w:lvlJc w:val="left"/>
+      <w:pPr>
+        <w:ind w:left="1224" w:hanging="504"/>
+      </w:pPr>
+    </w:lvl>
+    <w:lvl w:ilvl="3">
+      <w:start w:val="1"/>
+      <w:numFmt w:val="decimal"/>
+      <w:lvlText w:val="%1.%2.%3.%4."/>
+      <w:lvlJc w:val="left"/>
+      <w:pPr>
+        <w:ind w:left="1728" w:hanging="648"/>
+      </w:pPr>
+    </w:lvl>
+    <w:lvl w:ilvl="4">
+      <w:start w:val="1"/>
+      <w:numFmt w:val="decimal"/>
+      <w:lvlText w:val="%1.%2.%3.%4.%5."/>
+      <w:lvlJc w:val="left"/>
+      <w:pPr>
+        <w:ind w:left="2232" w:hanging="792"/>
+      </w:pPr>
+    </w:lvl>
+    <w:lvl w:ilvl="5">
+      <w:start w:val="1"/>
+      <w:numFmt w:val="decimal"/>
+      <w:lvlText w:val="%1.%2.%3.%4.%5.%6."/>
+      <w:lvlJc w:val="left"/>
+      <w:pPr>
+        <w:ind w:left="2736" w:hanging="936"/>
+      </w:pPr>
+    </w:lvl>
+    <w:lvl w:ilvl="6">
+      <w:start w:val="1"/>
+      <w:numFmt w:val="decimal"/>
+      <w:lvlText w:val="%1.%2.%3.%4.%5.%6.%7."/>
+      <w:lvlJc w:val="left"/>
+      <w:pPr>
+        <w:ind w:left="3240" w:hanging="1080"/>
+      </w:pPr>
+    </w:lvl>
+    <w:lvl w:ilvl="7">
+      <w:start w:val="1"/>
+      <w:numFmt w:val="decimal"/>
+      <w:lvlText w:val="%1.%2.%3.%4.%5.%6.%7.%8."/>
+      <w:lvlJc w:val="left"/>
+      <w:pPr>
+        <w:ind w:left="3744" w:hanging="1224"/>
+      </w:pPr>
+    </w:lvl>
+    <w:lvl w:ilvl="8">
+      <w:start w:val="1"/>
+      <w:numFmt w:val="decimal"/>
+      <w:lvlText w:val="%1.%2.%3.%4.%5.%6.%7.%8.%9."/>
+      <w:lvlJc w:val="left"/>
+      <w:pPr>
+        <w:ind w:left="4320" w:hanging="1440"/>
+      </w:pPr>
+    </w:lvl>
+  </w:abstractNum>
+  <w:abstractNum w:abstractNumId="17" w15:restartNumberingAfterBreak="0">
+    <w:nsid w:val="782F7A46"/>
+    <w:multiLevelType w:val="hybridMultilevel"/>
+    <w:tmpl w:val="6950C390"/>
+    <w:lvl w:ilvl="0" w:tplc="0410000F">
+      <w:start w:val="1"/>
+      <w:numFmt w:val="decimal"/>
+      <w:lvlText w:val="%1."/>
+      <w:lvlJc w:val="left"/>
+      <w:pPr>
+        <w:ind w:left="720" w:hanging="360"/>
+      </w:pPr>
+    </w:lvl>
+    <w:lvl w:ilvl="1" w:tplc="04100019" w:tentative="1">
+      <w:start w:val="1"/>
+      <w:numFmt w:val="lowerLetter"/>
+      <w:lvlText w:val="%2."/>
+      <w:lvlJc w:val="left"/>
+      <w:pPr>
+        <w:ind w:left="1440" w:hanging="360"/>
+      </w:pPr>
+    </w:lvl>
+    <w:lvl w:ilvl="2" w:tplc="0410001B" w:tentative="1">
+      <w:start w:val="1"/>
+      <w:numFmt w:val="lowerRoman"/>
+      <w:lvlText w:val="%3."/>
+      <w:lvlJc w:val="right"/>
+      <w:pPr>
+        <w:ind w:left="2160" w:hanging="180"/>
+      </w:pPr>
+    </w:lvl>
+    <w:lvl w:ilvl="3" w:tplc="0410000F" w:tentative="1">
+      <w:start w:val="1"/>
+      <w:numFmt w:val="decimal"/>
+      <w:lvlText w:val="%4."/>
+      <w:lvlJc w:val="left"/>
+      <w:pPr>
+        <w:ind w:left="2880" w:hanging="360"/>
+      </w:pPr>
+    </w:lvl>
+    <w:lvl w:ilvl="4" w:tplc="04100019" w:tentative="1">
+      <w:start w:val="1"/>
+      <w:numFmt w:val="lowerLetter"/>
+      <w:lvlText w:val="%5."/>
+      <w:lvlJc w:val="left"/>
+      <w:pPr>
+        <w:ind w:left="3600" w:hanging="360"/>
+      </w:pPr>
+    </w:lvl>
+    <w:lvl w:ilvl="5" w:tplc="0410001B" w:tentative="1">
+      <w:start w:val="1"/>
+      <w:numFmt w:val="lowerRoman"/>
+      <w:lvlText w:val="%6."/>
+      <w:lvlJc w:val="right"/>
+      <w:pPr>
+        <w:ind w:left="4320" w:hanging="180"/>
+      </w:pPr>
+    </w:lvl>
+    <w:lvl w:ilvl="6" w:tplc="0410000F" w:tentative="1">
+      <w:start w:val="1"/>
+      <w:numFmt w:val="decimal"/>
+      <w:lvlText w:val="%7."/>
+      <w:lvlJc w:val="left"/>
+      <w:pPr>
+        <w:ind w:left="5040" w:hanging="360"/>
+      </w:pPr>
+    </w:lvl>
+    <w:lvl w:ilvl="7" w:tplc="04100019" w:tentative="1">
+      <w:start w:val="1"/>
+      <w:numFmt w:val="lowerLetter"/>
+      <w:lvlText w:val="%8."/>
+      <w:lvlJc w:val="left"/>
+      <w:pPr>
+        <w:ind w:left="5760" w:hanging="360"/>
+      </w:pPr>
+    </w:lvl>
+    <w:lvl w:ilvl="8" w:tplc="0410001B" w:tentative="1">
+      <w:start w:val="1"/>
+      <w:numFmt w:val="lowerRoman"/>
+      <w:lvlText w:val="%9."/>
+      <w:lvlJc w:val="right"/>
+      <w:pPr>
+        <w:ind w:left="6480" w:hanging="180"/>
+      </w:pPr>
+    </w:lvl>
+  </w:abstractNum>
+  <w:abstractNum w:abstractNumId="18" w15:restartNumberingAfterBreak="0">
     <w:nsid w:val="79116097"/>
     <w:multiLevelType w:val="hybridMultilevel"/>
     <w:tmpl w:val="B3F2DB46"/>
@@ -6447,31 +8005,61 @@
     </w:lvl>
   </w:abstractNum>
   <w:num w:numId="1">
+    <w:abstractNumId w:val="18"/>
+  </w:num>
+  <w:num w:numId="2">
+    <w:abstractNumId w:val="6"/>
+  </w:num>
+  <w:num w:numId="3">
+    <w:abstractNumId w:val="10"/>
+  </w:num>
+  <w:num w:numId="4">
+    <w:abstractNumId w:val="3"/>
+  </w:num>
+  <w:num w:numId="5">
     <w:abstractNumId w:val="8"/>
   </w:num>
-  <w:num w:numId="2">
-    <w:abstractNumId w:val="2"/>
-  </w:num>
-  <w:num w:numId="3">
-    <w:abstractNumId w:val="5"/>
-  </w:num>
-  <w:num w:numId="4">
-    <w:abstractNumId w:val="1"/>
-  </w:num>
-  <w:num w:numId="5">
-    <w:abstractNumId w:val="4"/>
-  </w:num>
   <w:num w:numId="6">
-    <w:abstractNumId w:val="7"/>
+    <w:abstractNumId w:val="15"/>
   </w:num>
   <w:num w:numId="7">
     <w:abstractNumId w:val="0"/>
   </w:num>
   <w:num w:numId="8">
-    <w:abstractNumId w:val="3"/>
+    <w:abstractNumId w:val="7"/>
   </w:num>
   <w:num w:numId="9">
-    <w:abstractNumId w:val="6"/>
+    <w:abstractNumId w:val="11"/>
+  </w:num>
+  <w:num w:numId="10">
+    <w:abstractNumId w:val="12"/>
+  </w:num>
+  <w:num w:numId="11">
+    <w:abstractNumId w:val="14"/>
+  </w:num>
+  <w:num w:numId="12">
+    <w:abstractNumId w:val="2"/>
+  </w:num>
+  <w:num w:numId="13">
+    <w:abstractNumId w:val="1"/>
+  </w:num>
+  <w:num w:numId="14">
+    <w:abstractNumId w:val="9"/>
+  </w:num>
+  <w:num w:numId="15">
+    <w:abstractNumId w:val="5"/>
+  </w:num>
+  <w:num w:numId="16">
+    <w:abstractNumId w:val="13"/>
+  </w:num>
+  <w:num w:numId="17">
+    <w:abstractNumId w:val="16"/>
+  </w:num>
+  <w:num w:numId="18">
+    <w:abstractNumId w:val="17"/>
+  </w:num>
+  <w:num w:numId="19">
+    <w:abstractNumId w:val="4"/>
   </w:num>
 </w:numbering>
 </file>
@@ -7069,6 +8657,45 @@
       <w:lang w:eastAsia="it-IT"/>
     </w:rPr>
   </w:style>
+  <w:style w:type="paragraph" w:styleId="Testonotaapidipagina">
+    <w:name w:val="footnote text"/>
+    <w:basedOn w:val="Normale"/>
+    <w:link w:val="TestonotaapidipaginaCarattere"/>
+    <w:uiPriority w:val="99"/>
+    <w:semiHidden/>
+    <w:unhideWhenUsed/>
+    <w:rsid w:val="005F5D34"/>
+    <w:pPr>
+      <w:spacing w:after="0" w:line="240" w:lineRule="auto"/>
+    </w:pPr>
+    <w:rPr>
+      <w:sz w:val="20"/>
+      <w:szCs w:val="20"/>
+    </w:rPr>
+  </w:style>
+  <w:style w:type="character" w:customStyle="1" w:styleId="TestonotaapidipaginaCarattere">
+    <w:name w:val="Testo nota a piè di pagina Carattere"/>
+    <w:basedOn w:val="Carpredefinitoparagrafo"/>
+    <w:link w:val="Testonotaapidipagina"/>
+    <w:uiPriority w:val="99"/>
+    <w:semiHidden/>
+    <w:rsid w:val="005F5D34"/>
+    <w:rPr>
+      <w:sz w:val="20"/>
+      <w:szCs w:val="20"/>
+    </w:rPr>
+  </w:style>
+  <w:style w:type="character" w:styleId="Rimandonotaapidipagina">
+    <w:name w:val="footnote reference"/>
+    <w:basedOn w:val="Carpredefinitoparagrafo"/>
+    <w:uiPriority w:val="99"/>
+    <w:semiHidden/>
+    <w:unhideWhenUsed/>
+    <w:rsid w:val="005F5D34"/>
+    <w:rPr>
+      <w:vertAlign w:val="superscript"/>
+    </w:rPr>
+  </w:style>
 </w:styles>
 </file>
 
@@ -7365,4 +8992,35 @@
     </a:ext>
   </a:extLst>
 </a:theme>
+</file>
+
+<file path=customXml/item1.xml><?xml version="1.0" encoding="utf-8"?>
+<CoverPageProperties xmlns="http://schemas.microsoft.com/office/2006/coverPageProps">
+  <PublishDate>2018-10-16T00:00:00</PublishDate>
+  <Abstract/>
+  <CompanyAddress/>
+  <CompanyPhone/>
+  <CompanyFax/>
+  <CompanyEmail/>
+</CoverPageProperties>
+</file>
+
+<file path=customXml/item2.xml><?xml version="1.0" encoding="utf-8"?>
+<b:Sources xmlns:b="http://schemas.openxmlformats.org/officeDocument/2006/bibliography" xmlns="http://schemas.openxmlformats.org/officeDocument/2006/bibliography" SelectedStyle="\APASixthEditionOfficeOnline.xsl" StyleName="APA" Version="6"/>
+</file>
+
+<file path=customXml/itemProps1.xml><?xml version="1.0" encoding="utf-8"?>
+<ds:datastoreItem xmlns:ds="http://schemas.openxmlformats.org/officeDocument/2006/customXml" ds:itemID="{55AF091B-3C7A-41E3-B477-F2FDAA23CFDA}">
+  <ds:schemaRefs>
+    <ds:schemaRef ds:uri="http://schemas.microsoft.com/office/2006/coverPageProps"/>
+  </ds:schemaRefs>
+</ds:datastoreItem>
+</file>
+
+<file path=customXml/itemProps2.xml><?xml version="1.0" encoding="utf-8"?>
+<ds:datastoreItem xmlns:ds="http://schemas.openxmlformats.org/officeDocument/2006/customXml" ds:itemID="{85A74909-5125-43FD-A261-F3657483C104}">
+  <ds:schemaRefs>
+    <ds:schemaRef ds:uri="http://schemas.openxmlformats.org/officeDocument/2006/bibliography"/>
+  </ds:schemaRefs>
+</ds:datastoreItem>
 </file>
</xml_diff>